<commit_message>
Fixing typos in UART documentation
Fixing typos in Temp_hal documentation
---
Delivering UART driver
Delivering Temp_hal module
</commit_message>
<xml_diff>
--- a/TempHal_Module/Temp_hal.docx
+++ b/TempHal_Module/Temp_hal.docx
@@ -165,6 +165,7 @@
             <w:r>
               <w:t xml:space="preserve"> by another module “UART” and will be read by </w:t>
             </w:r>
+            <w:proofErr w:type="spellStart"/>
             <w:r>
               <w:rPr>
                 <w:b/>
@@ -179,6 +180,7 @@
               </w:rPr>
               <w:t>ensor_manager</w:t>
             </w:r>
+            <w:proofErr w:type="spellEnd"/>
             <w:r>
               <w:t xml:space="preserve"> module using a </w:t>
             </w:r>
@@ -239,9 +241,11 @@
             <w:shd w:val="clear" w:color="auto" w:fill="FFF2CC" w:themeFill="accent4" w:themeFillTint="33"/>
           </w:tcPr>
           <w:p>
+            <w:proofErr w:type="spellStart"/>
             <w:r>
               <w:t>Temp_hal.c</w:t>
             </w:r>
+            <w:proofErr w:type="spellEnd"/>
           </w:p>
         </w:tc>
       </w:tr>
@@ -258,9 +262,11 @@
             <w:shd w:val="clear" w:color="auto" w:fill="FFF2CC" w:themeFill="accent4" w:themeFillTint="33"/>
           </w:tcPr>
           <w:p>
+            <w:proofErr w:type="spellStart"/>
             <w:r>
               <w:t>Temp_hal.h</w:t>
             </w:r>
+            <w:proofErr w:type="spellEnd"/>
           </w:p>
         </w:tc>
       </w:tr>
@@ -296,9 +302,11 @@
             <w:shd w:val="clear" w:color="auto" w:fill="FFF2CC" w:themeFill="accent4" w:themeFillTint="33"/>
           </w:tcPr>
           <w:p>
+            <w:proofErr w:type="spellStart"/>
             <w:r>
               <w:t>stdint.h</w:t>
             </w:r>
+            <w:proofErr w:type="spellEnd"/>
           </w:p>
         </w:tc>
       </w:tr>
@@ -315,9 +323,11 @@
             <w:shd w:val="clear" w:color="auto" w:fill="FFF2CC" w:themeFill="accent4" w:themeFillTint="33"/>
           </w:tcPr>
           <w:p>
+            <w:proofErr w:type="spellStart"/>
             <w:r>
               <w:t>UART_int.h</w:t>
             </w:r>
+            <w:proofErr w:type="spellEnd"/>
           </w:p>
         </w:tc>
       </w:tr>
@@ -853,7 +863,18 @@
                 <w:szCs w:val="20"/>
                 <w:highlight w:val="white"/>
               </w:rPr>
-              <w:t>al_u8SetEngineTemp</w:t>
+              <w:t>al_u8</w:t>
+            </w:r>
+            <w:proofErr w:type="gramStart"/>
+            <w:r>
+              <w:rPr>
+                <w:rFonts w:ascii="Courier New" w:hAnsi="Courier New" w:cs="Courier New"/>
+                <w:color w:val="000000"/>
+                <w:sz w:val="20"/>
+                <w:szCs w:val="20"/>
+                <w:highlight w:val="white"/>
+              </w:rPr>
+              <w:t>SetEngineTemp</w:t>
             </w:r>
             <w:r>
               <w:rPr>
@@ -867,6 +888,7 @@
               </w:rPr>
               <w:t>(</w:t>
             </w:r>
+            <w:proofErr w:type="gramEnd"/>
           </w:p>
           <w:p>
             <w:pPr>
@@ -1167,7 +1189,15 @@
               <w:t>UART_u8SetCallBack</w:t>
             </w:r>
             <w:r>
-              <w:t>”; that is in order to be executed whenever a UART Rx interrupt is fired.</w:t>
+              <w:t xml:space="preserve">”; that is </w:t>
+            </w:r>
+            <w:proofErr w:type="gramStart"/>
+            <w:r>
+              <w:t>in order to</w:t>
+            </w:r>
+            <w:proofErr w:type="gramEnd"/>
+            <w:r>
+              <w:t xml:space="preserve"> be executed whenever a UART Rx interrupt is fired.</w:t>
             </w:r>
           </w:p>
         </w:tc>
@@ -1284,7 +1314,27 @@
                 <w:szCs w:val="20"/>
                 <w:highlight w:val="white"/>
               </w:rPr>
-              <w:t xml:space="preserve">al_u8SetEngineTemp </w:t>
+              <w:t>al_u8</w:t>
+            </w:r>
+            <w:r>
+              <w:rPr>
+                <w:rFonts w:ascii="Courier New" w:hAnsi="Courier New" w:cs="Courier New"/>
+                <w:color w:val="000000"/>
+                <w:sz w:val="20"/>
+                <w:szCs w:val="20"/>
+                <w:highlight w:val="white"/>
+              </w:rPr>
+              <w:t>G</w:t>
+            </w:r>
+            <w:r>
+              <w:rPr>
+                <w:rFonts w:ascii="Courier New" w:hAnsi="Courier New" w:cs="Courier New"/>
+                <w:color w:val="000000"/>
+                <w:sz w:val="20"/>
+                <w:szCs w:val="20"/>
+                <w:highlight w:val="white"/>
+              </w:rPr>
+              <w:t xml:space="preserve">etEngineTemp </w:t>
             </w:r>
             <w:r>
               <w:rPr>
@@ -1645,6 +1695,7 @@
             <w:r>
               <w:t xml:space="preserve">This function is used as a getter. It is used by </w:t>
             </w:r>
+            <w:proofErr w:type="spellStart"/>
             <w:r>
               <w:rPr>
                 <w:b/>
@@ -1659,6 +1710,7 @@
               </w:rPr>
               <w:t>ensor_manager</w:t>
             </w:r>
+            <w:proofErr w:type="spellEnd"/>
             <w:r>
               <w:t xml:space="preserve"> to get the engine temperature</w:t>
             </w:r>

</xml_diff>